<commit_message>
feat: create more prototypes
</commit_message>
<xml_diff>
--- a/Tercera Entrega/Articulo.docx
+++ b/Tercera Entrega/Articulo.docx
@@ -4,135 +4,963 @@
   <w:body>
     <w:p>
       <w:pPr>
-        <w:pStyle w:val="Ttulo"/>
+        <w:suppressAutoHyphens/>
+        <w:autoSpaceDE w:val="0"/>
+        <w:spacing w:after="0" w:line="240" w:lineRule="auto"/>
         <w:jc w:val="center"/>
         <w:rPr>
-          <w:rFonts w:ascii="Times New Roman" w:hAnsi="Times New Roman" w:cs="Times New Roman"/>
-          <w:sz w:val="32"/>
-          <w:szCs w:val="32"/>
-        </w:rPr>
-      </w:pPr>
-      <w:r>
-        <w:rPr>
-          <w:noProof/>
-        </w:rPr>
-        <mc:AlternateContent>
-          <mc:Choice Requires="wps">
-            <w:drawing>
-              <wp:anchor distT="45720" distB="45720" distL="114300" distR="114300" simplePos="0" relativeHeight="251659264" behindDoc="0" locked="0" layoutInCell="1" allowOverlap="1" wp14:anchorId="0BA7C600" wp14:editId="2673B5F3">
-                <wp:simplePos x="0" y="0"/>
-                <wp:positionH relativeFrom="margin">
-                  <wp:posOffset>12065</wp:posOffset>
-                </wp:positionH>
-                <wp:positionV relativeFrom="margin">
-                  <wp:posOffset>560705</wp:posOffset>
-                </wp:positionV>
-                <wp:extent cx="5676900" cy="850900"/>
-                <wp:effectExtent l="0" t="0" r="19050" b="25400"/>
-                <wp:wrapSquare wrapText="bothSides"/>
-                <wp:docPr id="217" name="Cuadro de texto 2"/>
-                <wp:cNvGraphicFramePr>
-                  <a:graphicFrameLocks xmlns:a="http://schemas.openxmlformats.org/drawingml/2006/main"/>
-                </wp:cNvGraphicFramePr>
-                <a:graphic xmlns:a="http://schemas.openxmlformats.org/drawingml/2006/main">
-                  <a:graphicData uri="http://schemas.microsoft.com/office/word/2010/wordprocessingShape">
-                    <wps:wsp>
-                      <wps:cNvSpPr txBox="1">
-                        <a:spLocks noChangeArrowheads="1"/>
-                      </wps:cNvSpPr>
-                      <wps:spPr bwMode="auto">
-                        <a:xfrm>
-                          <a:off x="0" y="0"/>
-                          <a:ext cx="5676900" cy="850900"/>
-                        </a:xfrm>
-                        <a:prstGeom prst="rect">
-                          <a:avLst/>
-                        </a:prstGeom>
-                        <a:solidFill>
-                          <a:srgbClr val="FFFFFF"/>
-                        </a:solidFill>
-                        <a:ln w="9525">
-                          <a:solidFill>
-                            <a:srgbClr val="000000"/>
-                          </a:solidFill>
-                          <a:miter lim="800000"/>
-                          <a:headEnd/>
-                          <a:tailEnd/>
-                        </a:ln>
-                      </wps:spPr>
-                      <wps:txbx>
-                        <w:txbxContent>
-                          <w:p>
-                            <w:r>
-                              <w:t>Nombres</w:t>
-                            </w:r>
-                          </w:p>
-                        </w:txbxContent>
-                      </wps:txbx>
-                      <wps:bodyPr rot="0" vert="horz" wrap="square" lIns="91440" tIns="45720" rIns="91440" bIns="45720" anchor="t" anchorCtr="0">
-                        <a:noAutofit/>
-                      </wps:bodyPr>
-                    </wps:wsp>
-                  </a:graphicData>
-                </a:graphic>
-                <wp14:sizeRelH relativeFrom="margin">
-                  <wp14:pctWidth>0</wp14:pctWidth>
-                </wp14:sizeRelH>
-                <wp14:sizeRelV relativeFrom="margin">
-                  <wp14:pctHeight>0</wp14:pctHeight>
-                </wp14:sizeRelV>
-              </wp:anchor>
-            </w:drawing>
-          </mc:Choice>
-          <mc:Fallback>
-            <w:pict>
-              <v:shapetype w14:anchorId="0BA7C600" id="_x0000_t202" coordsize="21600,21600" o:spt="202" path="m,l,21600r21600,l21600,xe">
-                <v:stroke joinstyle="miter"/>
-                <v:path gradientshapeok="t" o:connecttype="rect"/>
-              </v:shapetype>
-              <v:shape id="Cuadro de texto 2" o:spid="_x0000_s1026" type="#_x0000_t202" style="position:absolute;left:0;text-align:left;margin-left:.95pt;margin-top:44.15pt;width:447pt;height:67pt;z-index:251659264;visibility:visible;mso-wrap-style:square;mso-width-percent:0;mso-height-percent:0;mso-wrap-distance-left:9pt;mso-wrap-distance-top:3.6pt;mso-wrap-distance-right:9pt;mso-wrap-distance-bottom:3.6pt;mso-position-horizontal:absolute;mso-position-horizontal-relative:margin;mso-position-vertical:absolute;mso-position-vertical-relative:margin;mso-width-percent:0;mso-height-percent:0;mso-width-relative:margin;mso-height-relative:margin;v-text-anchor:top" o:gfxdata="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">
-                <v:textbox>
-                  <w:txbxContent>
-                    <w:p>
-                      <w:r>
-                        <w:t>Nombres</w:t>
-                      </w:r>
-                    </w:p>
-                  </w:txbxContent>
-                </v:textbox>
-                <w10:wrap type="square" anchorx="margin" anchory="margin"/>
-              </v:shape>
-            </w:pict>
-          </mc:Fallback>
-        </mc:AlternateContent>
-      </w:r>
-      <w:r>
-        <w:rPr>
-          <w:rFonts w:ascii="Times New Roman" w:hAnsi="Times New Roman" w:cs="Times New Roman"/>
-          <w:sz w:val="32"/>
-          <w:szCs w:val="32"/>
-        </w:rPr>
-        <w:t>Sistema de Atención Psicológica para Momentos de Crisis para Jóvenes con Depresión o Ansiedad</w:t>
-      </w:r>
-    </w:p>
-    <w:p/>
-    <w:p>
-      <w:pPr>
+          <w:rFonts w:eastAsia="Times New Roman" w:cs="Times New Roman"/>
+          <w:color w:val="auto"/>
+          <w:kern w:val="1"/>
+          <w:sz w:val="48"/>
+          <w:szCs w:val="48"/>
+          <w:lang w:eastAsia="ar-SA"/>
+          <w14:ligatures w14:val="none"/>
+        </w:rPr>
+      </w:pPr>
+      <w:r>
+        <w:rPr>
+          <w:rFonts w:eastAsia="Times New Roman" w:cs="Times New Roman"/>
+          <w:color w:val="auto"/>
+          <w:kern w:val="1"/>
+          <w:sz w:val="48"/>
+          <w:szCs w:val="48"/>
+          <w:lang w:eastAsia="ar-SA"/>
+          <w14:ligatures w14:val="none"/>
+        </w:rPr>
+        <w:t xml:space="preserve">HEAR2HELP: </w:t>
+      </w:r>
+      <w:r>
+        <w:rPr>
+          <w:rFonts w:eastAsia="Times New Roman" w:cs="Times New Roman"/>
+          <w:color w:val="auto"/>
+          <w:kern w:val="1"/>
+          <w:sz w:val="48"/>
+          <w:szCs w:val="48"/>
+          <w:lang w:eastAsia="ar-SA"/>
+          <w14:ligatures w14:val="none"/>
+        </w:rPr>
+        <w:t>Sistema para Momentos d</w:t>
+      </w:r>
+      <w:r>
+        <w:rPr>
+          <w:rFonts w:eastAsia="Times New Roman" w:cs="Times New Roman"/>
+          <w:color w:val="auto"/>
+          <w:kern w:val="1"/>
+          <w:sz w:val="48"/>
+          <w:szCs w:val="48"/>
+          <w:lang w:eastAsia="ar-SA"/>
+          <w14:ligatures w14:val="none"/>
+        </w:rPr>
+        <w:t>e Crisis para Adolescentes con Depresión o Ansiedad</w:t>
+      </w:r>
+    </w:p>
+    <w:p>
+      <w:pPr>
+        <w:widowControl w:val="0"/>
+        <w:suppressAutoHyphens/>
+        <w:autoSpaceDE w:val="0"/>
+        <w:spacing w:after="0" w:line="252" w:lineRule="auto"/>
+        <w:jc w:val="both"/>
+        <w:rPr>
+          <w:rFonts w:eastAsia="Times New Roman" w:cs="Times New Roman"/>
+          <w:color w:val="auto"/>
+          <w:kern w:val="0"/>
+          <w:sz w:val="18"/>
+          <w:szCs w:val="18"/>
+          <w:lang w:eastAsia="ar-SA"/>
+          <w14:ligatures w14:val="none"/>
+        </w:rPr>
+      </w:pPr>
+    </w:p>
+    <w:p>
+      <w:pPr>
+        <w:suppressAutoHyphens/>
+        <w:autoSpaceDE w:val="0"/>
+        <w:spacing w:after="0" w:line="240" w:lineRule="auto"/>
+        <w:rPr>
+          <w:rFonts w:eastAsia="Times New Roman" w:cs="Times New Roman"/>
+          <w:color w:val="auto"/>
+          <w:kern w:val="0"/>
+          <w:sz w:val="20"/>
+          <w:szCs w:val="20"/>
+          <w:lang w:eastAsia="ar-SA"/>
+          <w14:ligatures w14:val="none"/>
+        </w:rPr>
         <w:sectPr>
+          <w:headerReference w:type="default" r:id="rId4"/>
+          <w:footerReference w:type="even" r:id="rId5"/>
+          <w:footerReference w:type="default" r:id="rId6"/>
+          <w:headerReference w:type="first" r:id="rId7"/>
+          <w:footerReference w:type="first" r:id="rId8"/>
           <w:pgSz w:w="12240" w:h="15840"/>
-          <w:pgMar w:top="1417" w:right="1701" w:bottom="1417" w:left="1701" w:header="708" w:footer="708" w:gutter="0"/>
-          <w:cols w:space="708"/>
+          <w:pgMar w:top="1008" w:right="936" w:bottom="1008" w:left="936" w:header="432" w:footer="720" w:gutter="0"/>
+          <w:cols w:space="720"/>
           <w:docGrid w:linePitch="360"/>
         </w:sectPr>
       </w:pPr>
     </w:p>
     <w:p>
-      <w:proofErr w:type="spellStart"/>
-      <w:r>
+      <w:pPr>
+        <w:suppressAutoHyphens/>
+        <w:autoSpaceDE w:val="0"/>
+        <w:spacing w:after="0" w:line="240" w:lineRule="auto"/>
+        <w:jc w:val="center"/>
+        <w:rPr>
+          <w:rFonts w:ascii="NimbusRomNo9L-Regu" w:eastAsia="Times New Roman" w:hAnsi="NimbusRomNo9L-Regu" w:cs="NimbusRomNo9L-Regu"/>
+          <w:color w:val="auto"/>
+          <w:kern w:val="0"/>
+          <w:sz w:val="22"/>
+          <w:lang w:val="en-US" w:eastAsia="ar-SA"/>
+          <w14:ligatures w14:val="none"/>
+        </w:rPr>
+      </w:pPr>
+      <w:r>
+        <w:rPr>
+          <w:rFonts w:ascii="NimbusRomNo9L-Regu" w:eastAsia="Times New Roman" w:hAnsi="NimbusRomNo9L-Regu" w:cs="NimbusRomNo9L-Regu"/>
+          <w:color w:val="auto"/>
+          <w:kern w:val="0"/>
+          <w:sz w:val="22"/>
+          <w:lang w:val="en-US" w:eastAsia="ar-SA"/>
+          <w14:ligatures w14:val="none"/>
+        </w:rPr>
+        <w:t>First A. Author</w:t>
+      </w:r>
+    </w:p>
+    <w:p>
+      <w:pPr>
+        <w:suppressAutoHyphens/>
+        <w:autoSpaceDE w:val="0"/>
+        <w:spacing w:after="0" w:line="240" w:lineRule="auto"/>
+        <w:jc w:val="center"/>
+        <w:rPr>
+          <w:rFonts w:ascii="NimbusRomNo9L-Regu" w:eastAsia="Times New Roman" w:hAnsi="NimbusRomNo9L-Regu" w:cs="NimbusRomNo9L-Regu"/>
+          <w:color w:val="auto"/>
+          <w:kern w:val="0"/>
+          <w:sz w:val="20"/>
+          <w:szCs w:val="20"/>
+          <w:lang w:val="en-US" w:eastAsia="ar-SA"/>
+          <w14:ligatures w14:val="none"/>
+        </w:rPr>
+      </w:pPr>
+      <w:r>
+        <w:rPr>
+          <w:rFonts w:ascii="NimbusRomNo9L-Regu" w:eastAsia="Times New Roman" w:hAnsi="NimbusRomNo9L-Regu" w:cs="NimbusRomNo9L-Regu"/>
+          <w:color w:val="auto"/>
+          <w:kern w:val="0"/>
+          <w:sz w:val="20"/>
+          <w:szCs w:val="20"/>
+          <w:lang w:val="en-US" w:eastAsia="ar-SA"/>
+          <w14:ligatures w14:val="none"/>
+        </w:rPr>
+        <w:t>School of Electrical and</w:t>
+      </w:r>
+    </w:p>
+    <w:p>
+      <w:pPr>
+        <w:suppressAutoHyphens/>
+        <w:autoSpaceDE w:val="0"/>
+        <w:spacing w:after="0" w:line="240" w:lineRule="auto"/>
+        <w:jc w:val="center"/>
+        <w:rPr>
+          <w:rFonts w:ascii="NimbusRomNo9L-Regu" w:eastAsia="Times New Roman" w:hAnsi="NimbusRomNo9L-Regu" w:cs="NimbusRomNo9L-Regu"/>
+          <w:color w:val="auto"/>
+          <w:kern w:val="0"/>
+          <w:sz w:val="20"/>
+          <w:szCs w:val="20"/>
+          <w:lang w:val="en-US" w:eastAsia="ar-SA"/>
+          <w14:ligatures w14:val="none"/>
+        </w:rPr>
+      </w:pPr>
+      <w:r>
+        <w:rPr>
+          <w:rFonts w:ascii="NimbusRomNo9L-Regu" w:eastAsia="Times New Roman" w:hAnsi="NimbusRomNo9L-Regu" w:cs="NimbusRomNo9L-Regu"/>
+          <w:color w:val="auto"/>
+          <w:kern w:val="0"/>
+          <w:sz w:val="20"/>
+          <w:szCs w:val="20"/>
+          <w:lang w:val="en-US" w:eastAsia="ar-SA"/>
+          <w14:ligatures w14:val="none"/>
+        </w:rPr>
+        <w:t>Computer Engineering</w:t>
+      </w:r>
+    </w:p>
+    <w:p>
+      <w:pPr>
+        <w:suppressAutoHyphens/>
+        <w:autoSpaceDE w:val="0"/>
+        <w:spacing w:after="0" w:line="240" w:lineRule="auto"/>
+        <w:jc w:val="center"/>
+        <w:rPr>
+          <w:rFonts w:ascii="NimbusRomNo9L-Regu" w:eastAsia="Times New Roman" w:hAnsi="NimbusRomNo9L-Regu" w:cs="NimbusRomNo9L-Regu"/>
+          <w:color w:val="auto"/>
+          <w:kern w:val="0"/>
+          <w:sz w:val="20"/>
+          <w:szCs w:val="20"/>
+          <w:lang w:val="en-US" w:eastAsia="ar-SA"/>
+          <w14:ligatures w14:val="none"/>
+        </w:rPr>
+      </w:pPr>
+      <w:r>
+        <w:rPr>
+          <w:rFonts w:ascii="NimbusRomNo9L-Regu" w:eastAsia="Times New Roman" w:hAnsi="NimbusRomNo9L-Regu" w:cs="NimbusRomNo9L-Regu"/>
+          <w:color w:val="auto"/>
+          <w:kern w:val="0"/>
+          <w:sz w:val="20"/>
+          <w:szCs w:val="20"/>
+          <w:lang w:val="en-US" w:eastAsia="ar-SA"/>
+          <w14:ligatures w14:val="none"/>
+        </w:rPr>
+        <w:t>Georgia Institute of Technology</w:t>
+      </w:r>
+    </w:p>
+    <w:p>
+      <w:pPr>
+        <w:suppressAutoHyphens/>
+        <w:autoSpaceDE w:val="0"/>
+        <w:spacing w:after="0" w:line="240" w:lineRule="auto"/>
+        <w:jc w:val="center"/>
+        <w:rPr>
+          <w:rFonts w:ascii="NimbusRomNo9L-Regu" w:eastAsia="Times New Roman" w:hAnsi="NimbusRomNo9L-Regu" w:cs="NimbusRomNo9L-Regu"/>
+          <w:color w:val="auto"/>
+          <w:kern w:val="0"/>
+          <w:sz w:val="20"/>
+          <w:szCs w:val="20"/>
+          <w:lang w:val="en-US" w:eastAsia="ar-SA"/>
+          <w14:ligatures w14:val="none"/>
+        </w:rPr>
+      </w:pPr>
+      <w:r>
+        <w:rPr>
+          <w:rFonts w:ascii="NimbusRomNo9L-Regu" w:eastAsia="Times New Roman" w:hAnsi="NimbusRomNo9L-Regu" w:cs="NimbusRomNo9L-Regu"/>
+          <w:color w:val="auto"/>
+          <w:kern w:val="0"/>
+          <w:sz w:val="20"/>
+          <w:szCs w:val="20"/>
+          <w:lang w:val="en-US" w:eastAsia="ar-SA"/>
+          <w14:ligatures w14:val="none"/>
+        </w:rPr>
+        <w:t>Atlanta, Georgia 30332–0250</w:t>
+      </w:r>
+    </w:p>
+    <w:p>
+      <w:pPr>
+        <w:widowControl w:val="0"/>
+        <w:suppressAutoHyphens/>
+        <w:autoSpaceDE w:val="0"/>
+        <w:spacing w:after="0" w:line="252" w:lineRule="auto"/>
+        <w:jc w:val="center"/>
+        <w:rPr>
+          <w:rFonts w:ascii="NimbusRomNo9L-Regu" w:eastAsia="Times New Roman" w:hAnsi="NimbusRomNo9L-Regu" w:cs="NimbusRomNo9L-Regu"/>
+          <w:color w:val="auto"/>
+          <w:kern w:val="0"/>
+          <w:sz w:val="20"/>
+          <w:szCs w:val="20"/>
+          <w:lang w:val="en-US" w:eastAsia="ar-SA"/>
+          <w14:ligatures w14:val="none"/>
+        </w:rPr>
+      </w:pPr>
+      <w:r>
+        <w:rPr>
+          <w:rFonts w:ascii="NimbusRomNo9L-Regu" w:eastAsia="Times New Roman" w:hAnsi="NimbusRomNo9L-Regu" w:cs="NimbusRomNo9L-Regu"/>
+          <w:color w:val="auto"/>
+          <w:kern w:val="0"/>
+          <w:sz w:val="20"/>
+          <w:szCs w:val="20"/>
+          <w:lang w:val="en-US" w:eastAsia="ar-SA"/>
+          <w14:ligatures w14:val="none"/>
+        </w:rPr>
+        <w:t>Email: author@gatech.edu</w:t>
+      </w:r>
+    </w:p>
+    <w:p>
+      <w:pPr>
+        <w:suppressAutoHyphens/>
+        <w:autoSpaceDE w:val="0"/>
+        <w:spacing w:after="0" w:line="240" w:lineRule="auto"/>
+        <w:jc w:val="center"/>
+        <w:rPr>
+          <w:rFonts w:eastAsia="Times New Roman" w:cs="Times New Roman"/>
+          <w:color w:val="auto"/>
+          <w:kern w:val="0"/>
+          <w:sz w:val="18"/>
+          <w:szCs w:val="18"/>
+          <w:lang w:val="en-US" w:eastAsia="ar-SA"/>
+          <w14:ligatures w14:val="none"/>
+        </w:rPr>
+      </w:pPr>
+    </w:p>
+    <w:p>
+      <w:pPr>
+        <w:suppressAutoHyphens/>
+        <w:autoSpaceDE w:val="0"/>
+        <w:spacing w:after="0" w:line="240" w:lineRule="auto"/>
+        <w:jc w:val="center"/>
+        <w:rPr>
+          <w:rFonts w:eastAsia="Times New Roman" w:cs="Times New Roman"/>
+          <w:color w:val="auto"/>
+          <w:kern w:val="0"/>
+          <w:sz w:val="18"/>
+          <w:szCs w:val="18"/>
+          <w:lang w:val="en-US" w:eastAsia="ar-SA"/>
+          <w14:ligatures w14:val="none"/>
+        </w:rPr>
+      </w:pPr>
+    </w:p>
+    <w:p>
+      <w:pPr>
+        <w:suppressAutoHyphens/>
+        <w:autoSpaceDE w:val="0"/>
+        <w:spacing w:after="0" w:line="240" w:lineRule="auto"/>
+        <w:jc w:val="center"/>
+        <w:rPr>
+          <w:rFonts w:ascii="NimbusRomNo9L-Regu" w:eastAsia="Times New Roman" w:hAnsi="NimbusRomNo9L-Regu" w:cs="NimbusRomNo9L-Regu"/>
+          <w:color w:val="auto"/>
+          <w:kern w:val="0"/>
+          <w:sz w:val="22"/>
+          <w:lang w:val="en-US" w:eastAsia="ar-SA"/>
+          <w14:ligatures w14:val="none"/>
+        </w:rPr>
+      </w:pPr>
+      <w:r>
+        <w:rPr>
+          <w:rFonts w:ascii="NimbusRomNo9L-Regu" w:eastAsia="Times New Roman" w:hAnsi="NimbusRomNo9L-Regu" w:cs="NimbusRomNo9L-Regu"/>
+          <w:color w:val="auto"/>
+          <w:kern w:val="0"/>
+          <w:sz w:val="22"/>
+          <w:lang w:val="en-US" w:eastAsia="ar-SA"/>
+          <w14:ligatures w14:val="none"/>
+        </w:rPr>
+        <w:t>Homer Simpson</w:t>
+      </w:r>
+    </w:p>
+    <w:p>
+      <w:pPr>
+        <w:suppressAutoHyphens/>
+        <w:autoSpaceDE w:val="0"/>
+        <w:spacing w:after="0" w:line="240" w:lineRule="auto"/>
+        <w:jc w:val="center"/>
+        <w:rPr>
+          <w:rFonts w:ascii="NimbusRomNo9L-Regu" w:eastAsia="Times New Roman" w:hAnsi="NimbusRomNo9L-Regu" w:cs="NimbusRomNo9L-Regu"/>
+          <w:color w:val="auto"/>
+          <w:kern w:val="0"/>
+          <w:sz w:val="20"/>
+          <w:szCs w:val="20"/>
+          <w:lang w:val="en-US" w:eastAsia="ar-SA"/>
+          <w14:ligatures w14:val="none"/>
+        </w:rPr>
+      </w:pPr>
+      <w:r>
+        <w:rPr>
+          <w:rFonts w:ascii="NimbusRomNo9L-Regu" w:eastAsia="Times New Roman" w:hAnsi="NimbusRomNo9L-Regu" w:cs="NimbusRomNo9L-Regu"/>
+          <w:color w:val="auto"/>
+          <w:kern w:val="0"/>
+          <w:sz w:val="20"/>
+          <w:szCs w:val="20"/>
+          <w:lang w:val="en-US" w:eastAsia="ar-SA"/>
+          <w14:ligatures w14:val="none"/>
+        </w:rPr>
+        <w:t>Twentieth Century Fox</w:t>
+      </w:r>
+    </w:p>
+    <w:p>
+      <w:pPr>
+        <w:suppressAutoHyphens/>
+        <w:autoSpaceDE w:val="0"/>
+        <w:spacing w:after="0" w:line="240" w:lineRule="auto"/>
+        <w:jc w:val="center"/>
+        <w:rPr>
+          <w:rFonts w:ascii="NimbusRomNo9L-Regu" w:eastAsia="Times New Roman" w:hAnsi="NimbusRomNo9L-Regu" w:cs="NimbusRomNo9L-Regu"/>
+          <w:color w:val="auto"/>
+          <w:kern w:val="0"/>
+          <w:sz w:val="20"/>
+          <w:szCs w:val="20"/>
+          <w:lang w:val="en-US" w:eastAsia="ar-SA"/>
+          <w14:ligatures w14:val="none"/>
+        </w:rPr>
+      </w:pPr>
+      <w:r>
+        <w:rPr>
+          <w:rFonts w:ascii="NimbusRomNo9L-Regu" w:eastAsia="Times New Roman" w:hAnsi="NimbusRomNo9L-Regu" w:cs="NimbusRomNo9L-Regu"/>
+          <w:color w:val="auto"/>
+          <w:kern w:val="0"/>
+          <w:sz w:val="20"/>
+          <w:szCs w:val="20"/>
+          <w:lang w:val="en-US" w:eastAsia="ar-SA"/>
+          <w14:ligatures w14:val="none"/>
+        </w:rPr>
+        <w:t>Springfield, USA</w:t>
+      </w:r>
+    </w:p>
+    <w:p>
+      <w:pPr>
+        <w:widowControl w:val="0"/>
+        <w:suppressAutoHyphens/>
+        <w:autoSpaceDE w:val="0"/>
+        <w:spacing w:after="0" w:line="252" w:lineRule="auto"/>
+        <w:jc w:val="center"/>
+        <w:rPr>
+          <w:rFonts w:ascii="NimbusRomNo9L-Regu" w:eastAsia="Times New Roman" w:hAnsi="NimbusRomNo9L-Regu" w:cs="NimbusRomNo9L-Regu"/>
+          <w:color w:val="auto"/>
+          <w:kern w:val="0"/>
+          <w:sz w:val="20"/>
+          <w:szCs w:val="20"/>
+          <w:lang w:val="en-US" w:eastAsia="ar-SA"/>
+          <w14:ligatures w14:val="none"/>
+        </w:rPr>
+      </w:pPr>
+      <w:r>
+        <w:rPr>
+          <w:rFonts w:ascii="NimbusRomNo9L-Regu" w:eastAsia="Times New Roman" w:hAnsi="NimbusRomNo9L-Regu" w:cs="NimbusRomNo9L-Regu"/>
+          <w:color w:val="auto"/>
+          <w:kern w:val="0"/>
+          <w:sz w:val="20"/>
+          <w:szCs w:val="20"/>
+          <w:lang w:val="en-US" w:eastAsia="ar-SA"/>
+          <w14:ligatures w14:val="none"/>
+        </w:rPr>
+        <w:t>Email: homer@thesimpsons.com</w:t>
+      </w:r>
+    </w:p>
+    <w:p>
+      <w:pPr>
+        <w:suppressAutoHyphens/>
+        <w:autoSpaceDE w:val="0"/>
+        <w:spacing w:after="0" w:line="240" w:lineRule="auto"/>
+        <w:jc w:val="center"/>
+        <w:rPr>
+          <w:rFonts w:ascii="NimbusRomNo9L-Regu" w:eastAsia="Times New Roman" w:hAnsi="NimbusRomNo9L-Regu" w:cs="NimbusRomNo9L-Regu"/>
+          <w:color w:val="auto"/>
+          <w:kern w:val="0"/>
+          <w:sz w:val="18"/>
+          <w:szCs w:val="18"/>
+          <w:lang w:val="en-US" w:eastAsia="ar-SA"/>
+          <w14:ligatures w14:val="none"/>
+        </w:rPr>
+      </w:pPr>
+    </w:p>
+    <w:p>
+      <w:pPr>
+        <w:suppressAutoHyphens/>
+        <w:autoSpaceDE w:val="0"/>
+        <w:spacing w:after="0" w:line="240" w:lineRule="auto"/>
+        <w:jc w:val="center"/>
+        <w:rPr>
+          <w:rFonts w:ascii="NimbusRomNo9L-Regu" w:eastAsia="Times New Roman" w:hAnsi="NimbusRomNo9L-Regu" w:cs="NimbusRomNo9L-Regu"/>
+          <w:color w:val="auto"/>
+          <w:kern w:val="0"/>
+          <w:sz w:val="18"/>
+          <w:szCs w:val="18"/>
+          <w:lang w:val="en-US" w:eastAsia="ar-SA"/>
+          <w14:ligatures w14:val="none"/>
+        </w:rPr>
+      </w:pPr>
+    </w:p>
+    <w:p>
+      <w:pPr>
+        <w:suppressAutoHyphens/>
+        <w:autoSpaceDE w:val="0"/>
+        <w:spacing w:after="0" w:line="240" w:lineRule="auto"/>
+        <w:jc w:val="center"/>
+        <w:rPr>
+          <w:rFonts w:ascii="NimbusRomNo9L-Regu" w:eastAsia="Times New Roman" w:hAnsi="NimbusRomNo9L-Regu" w:cs="NimbusRomNo9L-Regu"/>
+          <w:color w:val="auto"/>
+          <w:kern w:val="0"/>
+          <w:sz w:val="22"/>
+          <w:lang w:val="en-US" w:eastAsia="ar-SA"/>
+          <w14:ligatures w14:val="none"/>
+        </w:rPr>
+      </w:pPr>
+      <w:r>
+        <w:rPr>
+          <w:rFonts w:ascii="NimbusRomNo9L-Regu" w:eastAsia="Times New Roman" w:hAnsi="NimbusRomNo9L-Regu" w:cs="NimbusRomNo9L-Regu"/>
+          <w:color w:val="auto"/>
+          <w:kern w:val="0"/>
+          <w:sz w:val="22"/>
+          <w:lang w:val="en-US" w:eastAsia="ar-SA"/>
+          <w14:ligatures w14:val="none"/>
+        </w:rPr>
+        <w:t>James Kirk</w:t>
+      </w:r>
+    </w:p>
+    <w:p>
+      <w:pPr>
+        <w:suppressAutoHyphens/>
+        <w:autoSpaceDE w:val="0"/>
+        <w:spacing w:after="0" w:line="240" w:lineRule="auto"/>
+        <w:jc w:val="center"/>
+        <w:rPr>
+          <w:rFonts w:ascii="NimbusRomNo9L-Regu" w:eastAsia="Times New Roman" w:hAnsi="NimbusRomNo9L-Regu" w:cs="NimbusRomNo9L-Regu"/>
+          <w:color w:val="auto"/>
+          <w:kern w:val="0"/>
+          <w:sz w:val="22"/>
+          <w:lang w:val="en-US" w:eastAsia="ar-SA"/>
+          <w14:ligatures w14:val="none"/>
+        </w:rPr>
+      </w:pPr>
+      <w:r>
+        <w:rPr>
+          <w:rFonts w:ascii="NimbusRomNo9L-Regu" w:eastAsia="Times New Roman" w:hAnsi="NimbusRomNo9L-Regu" w:cs="NimbusRomNo9L-Regu"/>
+          <w:color w:val="auto"/>
+          <w:kern w:val="0"/>
+          <w:sz w:val="22"/>
+          <w:lang w:val="en-US" w:eastAsia="ar-SA"/>
+          <w14:ligatures w14:val="none"/>
+        </w:rPr>
+        <w:t>and Montgomery Scott</w:t>
+      </w:r>
+    </w:p>
+    <w:p>
+      <w:pPr>
+        <w:suppressAutoHyphens/>
+        <w:autoSpaceDE w:val="0"/>
+        <w:spacing w:after="0" w:line="240" w:lineRule="auto"/>
+        <w:jc w:val="center"/>
+        <w:rPr>
+          <w:rFonts w:ascii="NimbusRomNo9L-Regu" w:eastAsia="Times New Roman" w:hAnsi="NimbusRomNo9L-Regu" w:cs="NimbusRomNo9L-Regu"/>
+          <w:color w:val="auto"/>
+          <w:kern w:val="0"/>
+          <w:sz w:val="20"/>
+          <w:szCs w:val="20"/>
+          <w:lang w:val="en-US" w:eastAsia="ar-SA"/>
+          <w14:ligatures w14:val="none"/>
+        </w:rPr>
+      </w:pPr>
+      <w:r>
+        <w:rPr>
+          <w:rFonts w:ascii="NimbusRomNo9L-Regu" w:eastAsia="Times New Roman" w:hAnsi="NimbusRomNo9L-Regu" w:cs="NimbusRomNo9L-Regu"/>
+          <w:color w:val="auto"/>
+          <w:kern w:val="0"/>
+          <w:sz w:val="20"/>
+          <w:szCs w:val="20"/>
+          <w:lang w:val="en-US" w:eastAsia="ar-SA"/>
+          <w14:ligatures w14:val="none"/>
+        </w:rPr>
+        <w:t>Starfleet Academy</w:t>
+      </w:r>
+    </w:p>
+    <w:p>
+      <w:pPr>
+        <w:suppressAutoHyphens/>
+        <w:autoSpaceDE w:val="0"/>
+        <w:spacing w:after="0" w:line="240" w:lineRule="auto"/>
+        <w:jc w:val="center"/>
+        <w:rPr>
+          <w:rFonts w:ascii="NimbusRomNo9L-Regu" w:eastAsia="Times New Roman" w:hAnsi="NimbusRomNo9L-Regu" w:cs="NimbusRomNo9L-Regu"/>
+          <w:color w:val="auto"/>
+          <w:kern w:val="0"/>
+          <w:sz w:val="20"/>
+          <w:szCs w:val="20"/>
+          <w:lang w:val="en-US" w:eastAsia="ar-SA"/>
+          <w14:ligatures w14:val="none"/>
+        </w:rPr>
+      </w:pPr>
+      <w:r>
+        <w:rPr>
+          <w:rFonts w:ascii="NimbusRomNo9L-Regu" w:eastAsia="Times New Roman" w:hAnsi="NimbusRomNo9L-Regu" w:cs="NimbusRomNo9L-Regu"/>
+          <w:color w:val="auto"/>
+          <w:kern w:val="0"/>
+          <w:sz w:val="20"/>
+          <w:szCs w:val="20"/>
+          <w:lang w:val="en-US" w:eastAsia="ar-SA"/>
+          <w14:ligatures w14:val="none"/>
+        </w:rPr>
+        <w:t>San Francisco, California 96678-2391</w:t>
+      </w:r>
+    </w:p>
+    <w:p>
+      <w:pPr>
+        <w:suppressAutoHyphens/>
+        <w:autoSpaceDE w:val="0"/>
+        <w:spacing w:after="0" w:line="240" w:lineRule="auto"/>
+        <w:jc w:val="center"/>
+        <w:rPr>
+          <w:rFonts w:ascii="NimbusRomNo9L-Regu" w:eastAsia="Times New Roman" w:hAnsi="NimbusRomNo9L-Regu" w:cs="NimbusRomNo9L-Regu"/>
+          <w:color w:val="auto"/>
+          <w:kern w:val="0"/>
+          <w:sz w:val="20"/>
+          <w:szCs w:val="20"/>
+          <w:lang w:val="en-US" w:eastAsia="ar-SA"/>
+          <w14:ligatures w14:val="none"/>
+        </w:rPr>
+      </w:pPr>
+      <w:r>
+        <w:rPr>
+          <w:rFonts w:ascii="NimbusRomNo9L-Regu" w:eastAsia="Times New Roman" w:hAnsi="NimbusRomNo9L-Regu" w:cs="NimbusRomNo9L-Regu"/>
+          <w:color w:val="auto"/>
+          <w:kern w:val="0"/>
+          <w:sz w:val="20"/>
+          <w:szCs w:val="20"/>
+          <w:lang w:val="en-US" w:eastAsia="ar-SA"/>
+          <w14:ligatures w14:val="none"/>
+        </w:rPr>
+        <w:t>Telephone: (800) 555-1212</w:t>
+      </w:r>
+    </w:p>
+    <w:p>
+      <w:pPr>
+        <w:widowControl w:val="0"/>
+        <w:suppressAutoHyphens/>
+        <w:autoSpaceDE w:val="0"/>
+        <w:spacing w:after="0" w:line="252" w:lineRule="auto"/>
+        <w:jc w:val="center"/>
+        <w:rPr>
+          <w:rFonts w:ascii="NimbusRomNo9L-Regu" w:eastAsia="Times New Roman" w:hAnsi="NimbusRomNo9L-Regu" w:cs="NimbusRomNo9L-Regu"/>
+          <w:color w:val="auto"/>
+          <w:kern w:val="0"/>
+          <w:sz w:val="20"/>
+          <w:szCs w:val="20"/>
+          <w:lang w:val="en-US" w:eastAsia="ar-SA"/>
+          <w14:ligatures w14:val="none"/>
+        </w:rPr>
+        <w:sectPr>
+          <w:type w:val="continuous"/>
+          <w:pgSz w:w="12240" w:h="15840"/>
+          <w:pgMar w:top="1008" w:right="936" w:bottom="1008" w:left="936" w:header="432" w:footer="720" w:gutter="0"/>
+          <w:cols w:num="3" w:space="288"/>
+          <w:docGrid w:linePitch="360"/>
+        </w:sectPr>
+      </w:pPr>
+      <w:r>
+        <w:rPr>
+          <w:rFonts w:ascii="NimbusRomNo9L-Regu" w:eastAsia="Times New Roman" w:hAnsi="NimbusRomNo9L-Regu" w:cs="NimbusRomNo9L-Regu"/>
+          <w:color w:val="auto"/>
+          <w:kern w:val="0"/>
+          <w:sz w:val="20"/>
+          <w:szCs w:val="20"/>
+          <w:lang w:val="en-US" w:eastAsia="ar-SA"/>
+          <w14:ligatures w14:val="none"/>
+        </w:rPr>
+        <w:t>Fax: (888) 555-1212</w:t>
+      </w:r>
+    </w:p>
+    <w:p>
+      <w:pPr>
+        <w:suppressAutoHyphens/>
+        <w:autoSpaceDE w:val="0"/>
+        <w:spacing w:before="20" w:after="0" w:line="240" w:lineRule="auto"/>
+        <w:ind w:firstLine="202"/>
+        <w:jc w:val="both"/>
+        <w:rPr>
+          <w:rFonts w:eastAsia="Times New Roman" w:cs="Times New Roman"/>
+          <w:b/>
+          <w:bCs/>
+          <w:color w:val="auto"/>
+          <w:kern w:val="0"/>
+          <w:sz w:val="18"/>
+          <w:szCs w:val="18"/>
+          <w:lang w:val="en-US" w:eastAsia="ar-SA"/>
+          <w14:ligatures w14:val="none"/>
+        </w:rPr>
+      </w:pPr>
+      <w:r>
+        <w:rPr>
+          <w:rFonts w:eastAsia="Times New Roman" w:cs="Times New Roman"/>
+          <w:b/>
+          <w:bCs/>
+          <w:i/>
+          <w:iCs/>
+          <w:color w:val="auto"/>
+          <w:kern w:val="0"/>
+          <w:sz w:val="18"/>
+          <w:szCs w:val="18"/>
+          <w:lang w:val="en-US" w:eastAsia="ar-SA"/>
+          <w14:ligatures w14:val="none"/>
+        </w:rPr>
         <w:t>Abstract</w:t>
       </w:r>
-      <w:proofErr w:type="spellEnd"/>
-    </w:p>
+      <w:r>
+        <w:rPr>
+          <w:rFonts w:eastAsia="Times New Roman" w:cs="Times New Roman"/>
+          <w:b/>
+          <w:bCs/>
+          <w:color w:val="auto"/>
+          <w:kern w:val="0"/>
+          <w:sz w:val="18"/>
+          <w:szCs w:val="18"/>
+          <w:lang w:val="en-US" w:eastAsia="ar-SA"/>
+          <w14:ligatures w14:val="none"/>
+        </w:rPr>
+        <w:t>—These instructions were prepared based on the guideline provided by IEEE T</w:t>
+      </w:r>
+      <w:r>
+        <w:rPr>
+          <w:rFonts w:eastAsia="Times New Roman" w:cs="Times New Roman"/>
+          <w:b/>
+          <w:bCs/>
+          <w:color w:val="auto"/>
+          <w:kern w:val="0"/>
+          <w:sz w:val="16"/>
+          <w:szCs w:val="16"/>
+          <w:lang w:val="en-US" w:eastAsia="ar-SA"/>
+          <w14:ligatures w14:val="none"/>
+        </w:rPr>
+        <w:t>RANSACTIONS</w:t>
+      </w:r>
+      <w:r>
+        <w:rPr>
+          <w:rFonts w:eastAsia="Times New Roman" w:cs="Times New Roman"/>
+          <w:b/>
+          <w:bCs/>
+          <w:color w:val="auto"/>
+          <w:kern w:val="0"/>
+          <w:sz w:val="18"/>
+          <w:szCs w:val="18"/>
+          <w:lang w:val="en-US" w:eastAsia="ar-SA"/>
+          <w14:ligatures w14:val="none"/>
+        </w:rPr>
+        <w:t xml:space="preserve"> and J</w:t>
+      </w:r>
+      <w:r>
+        <w:rPr>
+          <w:rFonts w:eastAsia="Times New Roman" w:cs="Times New Roman"/>
+          <w:b/>
+          <w:bCs/>
+          <w:color w:val="auto"/>
+          <w:kern w:val="0"/>
+          <w:sz w:val="16"/>
+          <w:szCs w:val="16"/>
+          <w:lang w:val="en-US" w:eastAsia="ar-SA"/>
+          <w14:ligatures w14:val="none"/>
+        </w:rPr>
+        <w:t>OURNALS, modified for BIOT conference papers and abstracts</w:t>
+      </w:r>
+      <w:r>
+        <w:rPr>
+          <w:rFonts w:eastAsia="Times New Roman" w:cs="Times New Roman"/>
+          <w:b/>
+          <w:bCs/>
+          <w:i/>
+          <w:iCs/>
+          <w:color w:val="auto"/>
+          <w:kern w:val="0"/>
+          <w:sz w:val="18"/>
+          <w:szCs w:val="18"/>
+          <w:lang w:val="en-US" w:eastAsia="ar-SA"/>
+          <w14:ligatures w14:val="none"/>
+        </w:rPr>
+        <w:t>.</w:t>
+      </w:r>
+      <w:r>
+        <w:rPr>
+          <w:rFonts w:eastAsia="Times New Roman" w:cs="Times New Roman"/>
+          <w:b/>
+          <w:bCs/>
+          <w:color w:val="auto"/>
+          <w:kern w:val="0"/>
+          <w:sz w:val="18"/>
+          <w:szCs w:val="18"/>
+          <w:lang w:val="en-US" w:eastAsia="ar-SA"/>
+          <w14:ligatures w14:val="none"/>
+        </w:rPr>
+        <w:t xml:space="preserve"> Use this document as a template if you are using </w:t>
+      </w:r>
+      <w:r>
+        <w:rPr>
+          <w:rFonts w:eastAsia="Times New Roman" w:cs="Times New Roman"/>
+          <w:b/>
+          <w:bCs/>
+          <w:i/>
+          <w:iCs/>
+          <w:color w:val="auto"/>
+          <w:kern w:val="0"/>
+          <w:sz w:val="18"/>
+          <w:szCs w:val="18"/>
+          <w:lang w:val="en-US" w:eastAsia="ar-SA"/>
+          <w14:ligatures w14:val="none"/>
+        </w:rPr>
+        <w:t>LibreOffice</w:t>
+      </w:r>
+      <w:r>
+        <w:rPr>
+          <w:rFonts w:eastAsia="Times New Roman" w:cs="Times New Roman"/>
+          <w:b/>
+          <w:bCs/>
+          <w:color w:val="auto"/>
+          <w:kern w:val="0"/>
+          <w:sz w:val="18"/>
+          <w:szCs w:val="18"/>
+          <w:lang w:val="en-US" w:eastAsia="ar-SA"/>
+          <w14:ligatures w14:val="none"/>
+        </w:rPr>
+        <w:t xml:space="preserve"> or Microsoft </w:t>
+      </w:r>
+      <w:r>
+        <w:rPr>
+          <w:rFonts w:eastAsia="Times New Roman" w:cs="Times New Roman"/>
+          <w:b/>
+          <w:bCs/>
+          <w:i/>
+          <w:iCs/>
+          <w:color w:val="auto"/>
+          <w:kern w:val="0"/>
+          <w:sz w:val="18"/>
+          <w:szCs w:val="18"/>
+          <w:lang w:val="en-US" w:eastAsia="ar-SA"/>
+          <w14:ligatures w14:val="none"/>
+        </w:rPr>
+        <w:t>Word</w:t>
+      </w:r>
+      <w:r>
+        <w:rPr>
+          <w:rFonts w:eastAsia="Times New Roman" w:cs="Times New Roman"/>
+          <w:b/>
+          <w:bCs/>
+          <w:color w:val="auto"/>
+          <w:kern w:val="0"/>
+          <w:sz w:val="18"/>
+          <w:szCs w:val="18"/>
+          <w:lang w:val="en-US" w:eastAsia="ar-SA"/>
+          <w14:ligatures w14:val="none"/>
+        </w:rPr>
+        <w:t xml:space="preserve"> 6.0 or later. Otherwise, use this document as an instruction set. Define all symbols used in the abstract. Do not cite references in the abstract. </w:t>
+      </w:r>
+      <w:r>
+        <w:rPr>
+          <w:rFonts w:eastAsia="Times New Roman" w:cs="Times New Roman"/>
+          <w:b/>
+          <w:bCs/>
+          <w:i/>
+          <w:color w:val="auto"/>
+          <w:kern w:val="0"/>
+          <w:sz w:val="18"/>
+          <w:szCs w:val="18"/>
+          <w:lang w:val="en-US" w:eastAsia="ar-SA"/>
+          <w14:ligatures w14:val="none"/>
+        </w:rPr>
+        <w:t xml:space="preserve">For </w:t>
+      </w:r>
+      <w:proofErr w:type="gramStart"/>
+      <w:r>
+        <w:rPr>
+          <w:rFonts w:eastAsia="Times New Roman" w:cs="Times New Roman"/>
+          <w:b/>
+          <w:bCs/>
+          <w:i/>
+          <w:color w:val="auto"/>
+          <w:kern w:val="0"/>
+          <w:sz w:val="18"/>
+          <w:szCs w:val="18"/>
+          <w:lang w:val="en-US" w:eastAsia="ar-SA"/>
+          <w14:ligatures w14:val="none"/>
+        </w:rPr>
+        <w:t>2-3 page</w:t>
+      </w:r>
+      <w:proofErr w:type="gramEnd"/>
+      <w:r>
+        <w:rPr>
+          <w:rFonts w:eastAsia="Times New Roman" w:cs="Times New Roman"/>
+          <w:b/>
+          <w:bCs/>
+          <w:i/>
+          <w:color w:val="auto"/>
+          <w:kern w:val="0"/>
+          <w:sz w:val="18"/>
+          <w:szCs w:val="18"/>
+          <w:lang w:val="en-US" w:eastAsia="ar-SA"/>
+          <w14:ligatures w14:val="none"/>
+        </w:rPr>
+        <w:t xml:space="preserve"> abstracts and poster abstracts, delete both of this Abstract and the next Index Terms paragraphs </w:t>
+      </w:r>
+      <w:r>
+        <w:rPr>
+          <w:rFonts w:eastAsia="Times New Roman" w:cs="Times New Roman"/>
+          <w:b/>
+          <w:bCs/>
+          <w:color w:val="auto"/>
+          <w:kern w:val="0"/>
+          <w:sz w:val="18"/>
+          <w:szCs w:val="18"/>
+          <w:lang w:val="en-US" w:eastAsia="ar-SA"/>
+          <w14:ligatures w14:val="none"/>
+        </w:rPr>
+        <w:t>and start with the main text.</w:t>
+      </w:r>
+    </w:p>
+    <w:p>
+      <w:pPr>
+        <w:suppressAutoHyphens/>
+        <w:autoSpaceDE w:val="0"/>
+        <w:spacing w:after="0" w:line="240" w:lineRule="auto"/>
+        <w:ind w:firstLine="202"/>
+        <w:jc w:val="both"/>
+        <w:rPr>
+          <w:rFonts w:eastAsia="Times New Roman" w:cs="Times New Roman"/>
+          <w:b/>
+          <w:bCs/>
+          <w:i/>
+          <w:color w:val="auto"/>
+          <w:kern w:val="0"/>
+          <w:sz w:val="18"/>
+          <w:szCs w:val="18"/>
+          <w:lang w:val="en-US" w:eastAsia="ar-SA"/>
+          <w14:ligatures w14:val="none"/>
+        </w:rPr>
+      </w:pPr>
+      <w:bookmarkStart w:id="0" w:name="PointTmp"/>
+      <w:r>
+        <w:rPr>
+          <w:rFonts w:eastAsia="Times New Roman" w:cs="Times New Roman"/>
+          <w:b/>
+          <w:bCs/>
+          <w:i/>
+          <w:iCs/>
+          <w:color w:val="auto"/>
+          <w:kern w:val="0"/>
+          <w:sz w:val="18"/>
+          <w:szCs w:val="18"/>
+          <w:lang w:val="en-US" w:eastAsia="ar-SA"/>
+          <w14:ligatures w14:val="none"/>
+        </w:rPr>
+        <w:t>Index Terms</w:t>
+      </w:r>
+      <w:r>
+        <w:rPr>
+          <w:rFonts w:eastAsia="Times New Roman" w:cs="Times New Roman"/>
+          <w:b/>
+          <w:bCs/>
+          <w:color w:val="auto"/>
+          <w:kern w:val="0"/>
+          <w:sz w:val="18"/>
+          <w:szCs w:val="18"/>
+          <w:lang w:val="en-US" w:eastAsia="ar-SA"/>
+          <w14:ligatures w14:val="none"/>
+        </w:rPr>
+        <w:t xml:space="preserve">—About four key words or phrases in alphabetical order, separated by commas. </w:t>
+      </w:r>
+      <w:r>
+        <w:rPr>
+          <w:rFonts w:eastAsia="Times New Roman" w:cs="Times New Roman"/>
+          <w:b/>
+          <w:bCs/>
+          <w:i/>
+          <w:color w:val="auto"/>
+          <w:kern w:val="0"/>
+          <w:sz w:val="18"/>
+          <w:szCs w:val="18"/>
+          <w:lang w:val="en-US" w:eastAsia="ar-SA"/>
+          <w14:ligatures w14:val="none"/>
+        </w:rPr>
+        <w:t>Delete this paragraph if you are preparing abstracts.</w:t>
+      </w:r>
+    </w:p>
+    <w:p>
+      <w:pPr>
+        <w:suppressAutoHyphens/>
+        <w:autoSpaceDE w:val="0"/>
+        <w:spacing w:after="0" w:line="240" w:lineRule="auto"/>
+        <w:rPr>
+          <w:rFonts w:eastAsia="Times New Roman" w:cs="Times New Roman"/>
+          <w:color w:val="auto"/>
+          <w:kern w:val="0"/>
+          <w:sz w:val="20"/>
+          <w:szCs w:val="20"/>
+          <w:lang w:val="en-US" w:eastAsia="ar-SA"/>
+          <w14:ligatures w14:val="none"/>
+        </w:rPr>
+      </w:pPr>
+    </w:p>
+    <w:bookmarkEnd w:id="0"/>
     <w:p/>
     <w:sectPr>
       <w:type w:val="continuous"/>
@@ -143,6 +971,174 @@
     </w:sectPr>
   </w:body>
 </w:document>
+</file>
+
+<file path=word/footer1.xml><?xml version="1.0" encoding="utf-8"?>
+<w:ftr xmlns:wpc="http://schemas.microsoft.com/office/word/2010/wordprocessingCanvas" xmlns:cx="http://schemas.microsoft.com/office/drawing/2014/chartex" xmlns:cx1="http://schemas.microsoft.com/office/drawing/2015/9/8/chartex" xmlns:cx2="http://schemas.microsoft.com/office/drawing/2015/10/21/chartex" xmlns:cx3="http://schemas.microsoft.com/office/drawing/2016/5/9/chartex" xmlns:cx4="http://schemas.microsoft.com/office/drawing/2016/5/10/chartex" xmlns:cx5="http://schemas.microsoft.com/office/drawing/2016/5/11/chartex" xmlns:cx6="http://schemas.microsoft.com/office/drawing/2016/5/12/chartex" xmlns:cx7="http://schemas.microsoft.com/office/drawing/2016/5/13/chartex" xmlns:cx8="http://schemas.microsoft.com/office/drawing/2016/5/14/chartex" xmlns:mc="http://schemas.openxmlformats.org/markup-compatibility/2006" xmlns:aink="http://schemas.microsoft.com/office/drawing/2016/ink" xmlns:am3d="http://schemas.microsoft.com/office/drawing/2017/model3d" xmlns:o="urn:schemas-microsoft-com:office:office" xmlns:oel="http://schemas.microsoft.com/office/2019/extlst" xmlns:r="http://schemas.openxmlformats.org/officeDocument/2006/relationships" xmlns:m="http://schemas.openxmlformats.org/officeDocument/2006/math" xmlns:v="urn:schemas-microsoft-com:vml" xmlns:wp14="http://schemas.microsoft.com/office/word/2010/wordprocessingDrawing" xmlns:wp="http://schemas.openxmlformats.org/drawingml/2006/wordprocessingDrawing" xmlns:w10="urn:schemas-microsoft-com:office:word" xmlns:w="http://schemas.openxmlformats.org/wordprocessingml/2006/main" xmlns:w14="http://schemas.microsoft.com/office/word/2010/wordml" xmlns:w15="http://schemas.microsoft.com/office/word/2012/wordml" xmlns:w16cex="http://schemas.microsoft.com/office/word/2018/wordml/cex" xmlns:w16cid="http://schemas.microsoft.com/office/word/2016/wordml/cid" xmlns:w16="http://schemas.microsoft.com/office/word/2018/wordml" xmlns:w16du="http://schemas.microsoft.com/office/word/2023/wordml/word16du" xmlns:w16sdtdh="http://schemas.microsoft.com/office/word/2020/wordml/sdtdatahash" xmlns:w16se="http://schemas.microsoft.com/office/word/2015/wordml/symex" xmlns:wpg="http://schemas.microsoft.com/office/word/2010/wordprocessingGroup" xmlns:wpi="http://schemas.microsoft.com/office/word/2010/wordprocessingInk" xmlns:wne="http://schemas.microsoft.com/office/word/2006/wordml" xmlns:wps="http://schemas.microsoft.com/office/word/2010/wordprocessingShape" mc:Ignorable="w14 w15 w16se w16cid w16 w16cex w16sdtdh w16du wp14">
+  <w:p/>
+</w:ftr>
+</file>
+
+<file path=word/footer2.xml><?xml version="1.0" encoding="utf-8"?>
+<w:ftr xmlns:wpc="http://schemas.microsoft.com/office/word/2010/wordprocessingCanvas" xmlns:cx="http://schemas.microsoft.com/office/drawing/2014/chartex" xmlns:cx1="http://schemas.microsoft.com/office/drawing/2015/9/8/chartex" xmlns:cx2="http://schemas.microsoft.com/office/drawing/2015/10/21/chartex" xmlns:cx3="http://schemas.microsoft.com/office/drawing/2016/5/9/chartex" xmlns:cx4="http://schemas.microsoft.com/office/drawing/2016/5/10/chartex" xmlns:cx5="http://schemas.microsoft.com/office/drawing/2016/5/11/chartex" xmlns:cx6="http://schemas.microsoft.com/office/drawing/2016/5/12/chartex" xmlns:cx7="http://schemas.microsoft.com/office/drawing/2016/5/13/chartex" xmlns:cx8="http://schemas.microsoft.com/office/drawing/2016/5/14/chartex" xmlns:mc="http://schemas.openxmlformats.org/markup-compatibility/2006" xmlns:aink="http://schemas.microsoft.com/office/drawing/2016/ink" xmlns:am3d="http://schemas.microsoft.com/office/drawing/2017/model3d" xmlns:o="urn:schemas-microsoft-com:office:office" xmlns:oel="http://schemas.microsoft.com/office/2019/extlst" xmlns:r="http://schemas.openxmlformats.org/officeDocument/2006/relationships" xmlns:m="http://schemas.openxmlformats.org/officeDocument/2006/math" xmlns:v="urn:schemas-microsoft-com:vml" xmlns:wp14="http://schemas.microsoft.com/office/word/2010/wordprocessingDrawing" xmlns:wp="http://schemas.openxmlformats.org/drawingml/2006/wordprocessingDrawing" xmlns:w10="urn:schemas-microsoft-com:office:word" xmlns:w="http://schemas.openxmlformats.org/wordprocessingml/2006/main" xmlns:w14="http://schemas.microsoft.com/office/word/2010/wordml" xmlns:w15="http://schemas.microsoft.com/office/word/2012/wordml" xmlns:w16cex="http://schemas.microsoft.com/office/word/2018/wordml/cex" xmlns:w16cid="http://schemas.microsoft.com/office/word/2016/wordml/cid" xmlns:w16="http://schemas.microsoft.com/office/word/2018/wordml" xmlns:w16du="http://schemas.microsoft.com/office/word/2023/wordml/word16du" xmlns:w16sdtdh="http://schemas.microsoft.com/office/word/2020/wordml/sdtdatahash" xmlns:w16se="http://schemas.microsoft.com/office/word/2015/wordml/symex" xmlns:wpg="http://schemas.microsoft.com/office/word/2010/wordprocessingGroup" xmlns:wpi="http://schemas.microsoft.com/office/word/2010/wordprocessingInk" xmlns:wne="http://schemas.microsoft.com/office/word/2006/wordml" xmlns:wps="http://schemas.microsoft.com/office/word/2010/wordprocessingShape" mc:Ignorable="w14 w15 w16se w16cid w16 w16cex w16sdtdh w16du wp14">
+  <w:p/>
+</w:ftr>
+</file>
+
+<file path=word/footer3.xml><?xml version="1.0" encoding="utf-8"?>
+<w:ftr xmlns:wpc="http://schemas.microsoft.com/office/word/2010/wordprocessingCanvas" xmlns:cx="http://schemas.microsoft.com/office/drawing/2014/chartex" xmlns:cx1="http://schemas.microsoft.com/office/drawing/2015/9/8/chartex" xmlns:cx2="http://schemas.microsoft.com/office/drawing/2015/10/21/chartex" xmlns:cx3="http://schemas.microsoft.com/office/drawing/2016/5/9/chartex" xmlns:cx4="http://schemas.microsoft.com/office/drawing/2016/5/10/chartex" xmlns:cx5="http://schemas.microsoft.com/office/drawing/2016/5/11/chartex" xmlns:cx6="http://schemas.microsoft.com/office/drawing/2016/5/12/chartex" xmlns:cx7="http://schemas.microsoft.com/office/drawing/2016/5/13/chartex" xmlns:cx8="http://schemas.microsoft.com/office/drawing/2016/5/14/chartex" xmlns:mc="http://schemas.openxmlformats.org/markup-compatibility/2006" xmlns:aink="http://schemas.microsoft.com/office/drawing/2016/ink" xmlns:am3d="http://schemas.microsoft.com/office/drawing/2017/model3d" xmlns:o="urn:schemas-microsoft-com:office:office" xmlns:oel="http://schemas.microsoft.com/office/2019/extlst" xmlns:r="http://schemas.openxmlformats.org/officeDocument/2006/relationships" xmlns:m="http://schemas.openxmlformats.org/officeDocument/2006/math" xmlns:v="urn:schemas-microsoft-com:vml" xmlns:wp14="http://schemas.microsoft.com/office/word/2010/wordprocessingDrawing" xmlns:wp="http://schemas.openxmlformats.org/drawingml/2006/wordprocessingDrawing" xmlns:w10="urn:schemas-microsoft-com:office:word" xmlns:w="http://schemas.openxmlformats.org/wordprocessingml/2006/main" xmlns:w14="http://schemas.microsoft.com/office/word/2010/wordml" xmlns:w15="http://schemas.microsoft.com/office/word/2012/wordml" xmlns:w16cex="http://schemas.microsoft.com/office/word/2018/wordml/cex" xmlns:w16cid="http://schemas.microsoft.com/office/word/2016/wordml/cid" xmlns:w16="http://schemas.microsoft.com/office/word/2018/wordml" xmlns:w16du="http://schemas.microsoft.com/office/word/2023/wordml/word16du" xmlns:w16sdtdh="http://schemas.microsoft.com/office/word/2020/wordml/sdtdatahash" xmlns:w16se="http://schemas.microsoft.com/office/word/2015/wordml/symex" xmlns:wpg="http://schemas.microsoft.com/office/word/2010/wordprocessingGroup" xmlns:wpi="http://schemas.microsoft.com/office/word/2010/wordprocessingInk" xmlns:wne="http://schemas.microsoft.com/office/word/2006/wordml" xmlns:wps="http://schemas.microsoft.com/office/word/2010/wordprocessingShape" mc:Ignorable="w14 w15 w16se w16cid w16 w16cex w16sdtdh w16du wp14">
+  <w:p/>
+</w:ftr>
+</file>
+
+<file path=word/header1.xml><?xml version="1.0" encoding="utf-8"?>
+<w:hdr xmlns:wpc="http://schemas.microsoft.com/office/word/2010/wordprocessingCanvas" xmlns:cx="http://schemas.microsoft.com/office/drawing/2014/chartex" xmlns:cx1="http://schemas.microsoft.com/office/drawing/2015/9/8/chartex" xmlns:cx2="http://schemas.microsoft.com/office/drawing/2015/10/21/chartex" xmlns:cx3="http://schemas.microsoft.com/office/drawing/2016/5/9/chartex" xmlns:cx4="http://schemas.microsoft.com/office/drawing/2016/5/10/chartex" xmlns:cx5="http://schemas.microsoft.com/office/drawing/2016/5/11/chartex" xmlns:cx6="http://schemas.microsoft.com/office/drawing/2016/5/12/chartex" xmlns:cx7="http://schemas.microsoft.com/office/drawing/2016/5/13/chartex" xmlns:cx8="http://schemas.microsoft.com/office/drawing/2016/5/14/chartex" xmlns:mc="http://schemas.openxmlformats.org/markup-compatibility/2006" xmlns:aink="http://schemas.microsoft.com/office/drawing/2016/ink" xmlns:am3d="http://schemas.microsoft.com/office/drawing/2017/model3d" xmlns:o="urn:schemas-microsoft-com:office:office" xmlns:oel="http://schemas.microsoft.com/office/2019/extlst" xmlns:r="http://schemas.openxmlformats.org/officeDocument/2006/relationships" xmlns:m="http://schemas.openxmlformats.org/officeDocument/2006/math" xmlns:v="urn:schemas-microsoft-com:vml" xmlns:wp14="http://schemas.microsoft.com/office/word/2010/wordprocessingDrawing" xmlns:wp="http://schemas.openxmlformats.org/drawingml/2006/wordprocessingDrawing" xmlns:w10="urn:schemas-microsoft-com:office:word" xmlns:w="http://schemas.openxmlformats.org/wordprocessingml/2006/main" xmlns:w14="http://schemas.microsoft.com/office/word/2010/wordml" xmlns:w15="http://schemas.microsoft.com/office/word/2012/wordml" xmlns:w16cex="http://schemas.microsoft.com/office/word/2018/wordml/cex" xmlns:w16cid="http://schemas.microsoft.com/office/word/2016/wordml/cid" xmlns:w16="http://schemas.microsoft.com/office/word/2018/wordml" xmlns:w16du="http://schemas.microsoft.com/office/word/2023/wordml/word16du" xmlns:w16sdtdh="http://schemas.microsoft.com/office/word/2020/wordml/sdtdatahash" xmlns:w16se="http://schemas.microsoft.com/office/word/2015/wordml/symex" xmlns:wpg="http://schemas.microsoft.com/office/word/2010/wordprocessingGroup" xmlns:wpi="http://schemas.microsoft.com/office/word/2010/wordprocessingInk" xmlns:wne="http://schemas.microsoft.com/office/word/2006/wordml" xmlns:wps="http://schemas.microsoft.com/office/word/2010/wordprocessingShape" mc:Ignorable="w14 w15 w16se w16cid w16 w16cex w16sdtdh w16du wp14">
+  <w:p>
+    <w:pPr>
+      <w:ind w:right="360"/>
+    </w:pPr>
+    <w:r>
+      <w:rPr>
+        <w:noProof/>
+      </w:rPr>
+      <mc:AlternateContent>
+        <mc:Choice Requires="wps">
+          <w:drawing>
+            <wp:anchor distT="0" distB="0" distL="0" distR="0" simplePos="0" relativeHeight="251659264" behindDoc="0" locked="0" layoutInCell="1" allowOverlap="1" wp14:anchorId="14F4F785" wp14:editId="5ED2CDD3">
+              <wp:simplePos x="0" y="0"/>
+              <wp:positionH relativeFrom="page">
+                <wp:posOffset>7113270</wp:posOffset>
+              </wp:positionH>
+              <wp:positionV relativeFrom="paragraph">
+                <wp:posOffset>635</wp:posOffset>
+              </wp:positionV>
+              <wp:extent cx="63500" cy="139065"/>
+              <wp:effectExtent l="0" t="0" r="0" b="0"/>
+              <wp:wrapSquare wrapText="largest"/>
+              <wp:docPr id="889576496" name="Cuadro de texto 2"/>
+              <wp:cNvGraphicFramePr>
+                <a:graphicFrameLocks xmlns:a="http://schemas.openxmlformats.org/drawingml/2006/main"/>
+              </wp:cNvGraphicFramePr>
+              <a:graphic xmlns:a="http://schemas.openxmlformats.org/drawingml/2006/main">
+                <a:graphicData uri="http://schemas.microsoft.com/office/word/2010/wordprocessingShape">
+                  <wps:wsp>
+                    <wps:cNvSpPr txBox="1">
+                      <a:spLocks noChangeArrowheads="1"/>
+                    </wps:cNvSpPr>
+                    <wps:spPr bwMode="auto">
+                      <a:xfrm>
+                        <a:off x="0" y="0"/>
+                        <a:ext cx="63500" cy="139065"/>
+                      </a:xfrm>
+                      <a:prstGeom prst="rect">
+                        <a:avLst/>
+                      </a:prstGeom>
+                      <a:solidFill>
+                        <a:srgbClr val="FFFFFF">
+                          <a:alpha val="0"/>
+                        </a:srgbClr>
+                      </a:solidFill>
+                      <a:ln>
+                        <a:noFill/>
+                      </a:ln>
+                      <a:extLst>
+                        <a:ext uri="{91240B29-F687-4F45-9708-019B960494DF}">
+                          <a14:hiddenLine xmlns:a14="http://schemas.microsoft.com/office/drawing/2010/main" w="9525">
+                            <a:solidFill>
+                              <a:srgbClr val="000000"/>
+                            </a:solidFill>
+                            <a:miter lim="800000"/>
+                            <a:headEnd/>
+                            <a:tailEnd/>
+                          </a14:hiddenLine>
+                        </a:ext>
+                      </a:extLst>
+                    </wps:spPr>
+                    <wps:txbx>
+                      <w:txbxContent>
+                        <w:p>
+                          <w:r>
+                            <w:fldChar w:fldCharType="begin"/>
+                          </w:r>
+                          <w:r>
+                            <w:instrText xml:space="preserve"> PAGE </w:instrText>
+                          </w:r>
+                          <w:r>
+                            <w:fldChar w:fldCharType="separate"/>
+                          </w:r>
+                          <w:r>
+                            <w:rPr>
+                              <w:noProof/>
+                            </w:rPr>
+                            <w:t>4</w:t>
+                          </w:r>
+                          <w:r>
+                            <w:fldChar w:fldCharType="end"/>
+                          </w:r>
+                        </w:p>
+                      </w:txbxContent>
+                    </wps:txbx>
+                    <wps:bodyPr rot="0" vert="horz" wrap="square" lIns="0" tIns="0" rIns="0" bIns="0" anchor="t" anchorCtr="0" upright="1">
+                      <a:noAutofit/>
+                    </wps:bodyPr>
+                  </wps:wsp>
+                </a:graphicData>
+              </a:graphic>
+              <wp14:sizeRelH relativeFrom="page">
+                <wp14:pctWidth>0</wp14:pctWidth>
+              </wp14:sizeRelH>
+              <wp14:sizeRelV relativeFrom="page">
+                <wp14:pctHeight>0</wp14:pctHeight>
+              </wp14:sizeRelV>
+            </wp:anchor>
+          </w:drawing>
+        </mc:Choice>
+        <mc:Fallback>
+          <w:pict>
+            <v:shapetype w14:anchorId="14F4F785" id="_x0000_t202" coordsize="21600,21600" o:spt="202" path="m,l,21600r21600,l21600,xe">
+              <v:stroke joinstyle="miter"/>
+              <v:path gradientshapeok="t" o:connecttype="rect"/>
+            </v:shapetype>
+            <v:shape id="Cuadro de texto 2" o:spid="_x0000_s1026" type="#_x0000_t202" style="position:absolute;margin-left:560.1pt;margin-top:.05pt;width:5pt;height:10.95pt;z-index:251659264;visibility:visible;mso-wrap-style:square;mso-width-percent:0;mso-height-percent:0;mso-wrap-distance-left:0;mso-wrap-distance-top:0;mso-wrap-distance-right:0;mso-wrap-distance-bottom:0;mso-position-horizontal:absolute;mso-position-horizontal-relative:page;mso-position-vertical:absolute;mso-position-vertical-relative:text;mso-width-percent:0;mso-height-percent:0;mso-width-relative:page;mso-height-relative:page;v-text-anchor:top" o:gfxdata="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" stroked="f">
+              <v:fill opacity="0"/>
+              <v:textbox inset="0,0,0,0">
+                <w:txbxContent>
+                  <w:p>
+                    <w:r>
+                      <w:fldChar w:fldCharType="begin"/>
+                    </w:r>
+                    <w:r>
+                      <w:instrText xml:space="preserve"> PAGE </w:instrText>
+                    </w:r>
+                    <w:r>
+                      <w:fldChar w:fldCharType="separate"/>
+                    </w:r>
+                    <w:r>
+                      <w:rPr>
+                        <w:noProof/>
+                      </w:rPr>
+                      <w:t>4</w:t>
+                    </w:r>
+                    <w:r>
+                      <w:fldChar w:fldCharType="end"/>
+                    </w:r>
+                  </w:p>
+                </w:txbxContent>
+              </v:textbox>
+              <w10:wrap type="square" side="largest" anchorx="page"/>
+            </v:shape>
+          </w:pict>
+        </mc:Fallback>
+      </mc:AlternateContent>
+    </w:r>
+  </w:p>
+</w:hdr>
+</file>
+
+<file path=word/header2.xml><?xml version="1.0" encoding="utf-8"?>
+<w:hdr xmlns:wpc="http://schemas.microsoft.com/office/word/2010/wordprocessingCanvas" xmlns:cx="http://schemas.microsoft.com/office/drawing/2014/chartex" xmlns:cx1="http://schemas.microsoft.com/office/drawing/2015/9/8/chartex" xmlns:cx2="http://schemas.microsoft.com/office/drawing/2015/10/21/chartex" xmlns:cx3="http://schemas.microsoft.com/office/drawing/2016/5/9/chartex" xmlns:cx4="http://schemas.microsoft.com/office/drawing/2016/5/10/chartex" xmlns:cx5="http://schemas.microsoft.com/office/drawing/2016/5/11/chartex" xmlns:cx6="http://schemas.microsoft.com/office/drawing/2016/5/12/chartex" xmlns:cx7="http://schemas.microsoft.com/office/drawing/2016/5/13/chartex" xmlns:cx8="http://schemas.microsoft.com/office/drawing/2016/5/14/chartex" xmlns:mc="http://schemas.openxmlformats.org/markup-compatibility/2006" xmlns:aink="http://schemas.microsoft.com/office/drawing/2016/ink" xmlns:am3d="http://schemas.microsoft.com/office/drawing/2017/model3d" xmlns:o="urn:schemas-microsoft-com:office:office" xmlns:oel="http://schemas.microsoft.com/office/2019/extlst" xmlns:r="http://schemas.openxmlformats.org/officeDocument/2006/relationships" xmlns:m="http://schemas.openxmlformats.org/officeDocument/2006/math" xmlns:v="urn:schemas-microsoft-com:vml" xmlns:wp14="http://schemas.microsoft.com/office/word/2010/wordprocessingDrawing" xmlns:wp="http://schemas.openxmlformats.org/drawingml/2006/wordprocessingDrawing" xmlns:w10="urn:schemas-microsoft-com:office:word" xmlns:w="http://schemas.openxmlformats.org/wordprocessingml/2006/main" xmlns:w14="http://schemas.microsoft.com/office/word/2010/wordml" xmlns:w15="http://schemas.microsoft.com/office/word/2012/wordml" xmlns:w16cex="http://schemas.microsoft.com/office/word/2018/wordml/cex" xmlns:w16cid="http://schemas.microsoft.com/office/word/2016/wordml/cid" xmlns:w16="http://schemas.microsoft.com/office/word/2018/wordml" xmlns:w16du="http://schemas.microsoft.com/office/word/2023/wordml/word16du" xmlns:w16sdtdh="http://schemas.microsoft.com/office/word/2020/wordml/sdtdatahash" xmlns:w16se="http://schemas.microsoft.com/office/word/2015/wordml/symex" xmlns:wpg="http://schemas.microsoft.com/office/word/2010/wordprocessingGroup" xmlns:wpi="http://schemas.microsoft.com/office/word/2010/wordprocessingInk" xmlns:wne="http://schemas.microsoft.com/office/word/2006/wordml" xmlns:wps="http://schemas.microsoft.com/office/word/2010/wordprocessingShape" mc:Ignorable="w14 w15 w16se w16cid w16 w16cex w16sdtdh w16du wp14">
+  <w:p/>
+</w:hdr>
 </file>
 
 <file path=word/styles.xml><?xml version="1.0" encoding="utf-8"?>

</xml_diff>